<commit_message>
add ajax load psychofactors in create directions
</commit_message>
<xml_diff>
--- a/storage/template/template.docx
+++ b/storage/template/template.docx
@@ -2,6 +2,169 @@
 <file path=word/document.xml><?xml version="1.0" encoding="utf-8"?>
 <w:document xmlns:wpc="http://schemas.microsoft.com/office/word/2010/wordprocessingCanvas" xmlns:cx="http://schemas.microsoft.com/office/drawing/2014/chartex" xmlns:cx1="http://schemas.microsoft.com/office/drawing/2015/9/8/chartex" xmlns:cx2="http://schemas.microsoft.com/office/drawing/2015/10/21/chartex" xmlns:cx3="http://schemas.microsoft.com/office/drawing/2016/5/9/chartex" xmlns:cx4="http://schemas.microsoft.com/office/drawing/2016/5/10/chartex" xmlns:cx5="http://schemas.microsoft.com/office/drawing/2016/5/11/chartex" xmlns:cx6="http://schemas.microsoft.com/office/drawing/2016/5/12/chartex" xmlns:cx7="http://schemas.microsoft.com/office/drawing/2016/5/13/chartex" xmlns:cx8="http://schemas.microsoft.com/office/drawing/2016/5/14/chartex" xmlns:mc="http://schemas.openxmlformats.org/markup-compatibility/2006" xmlns:aink="http://schemas.microsoft.com/office/drawing/2016/ink" xmlns:am3d="http://schemas.microsoft.com/office/drawing/2017/model3d" xmlns:o="urn:schemas-microsoft-com:office:office" xmlns:r="http://schemas.openxmlformats.org/officeDocument/2006/relationships" xmlns:m="http://schemas.openxmlformats.org/officeDocument/2006/math" xmlns:v="urn:schemas-microsoft-com:vml" xmlns:wp14="http://schemas.microsoft.com/office/word/2010/wordprocessingDrawing" xmlns:wp="http://schemas.openxmlformats.org/drawingml/2006/wordprocessingDrawing" xmlns:w10="urn:schemas-microsoft-com:office:word" xmlns:w="http://schemas.openxmlformats.org/wordprocessingml/2006/main" xmlns:w14="http://schemas.microsoft.com/office/word/2010/wordml" xmlns:w15="http://schemas.microsoft.com/office/word/2012/wordml" xmlns:w16cex="http://schemas.microsoft.com/office/word/2018/wordml/cex" xmlns:w16cid="http://schemas.microsoft.com/office/word/2016/wordml/cid" xmlns:w16="http://schemas.microsoft.com/office/word/2018/wordml" xmlns:w16sdtdh="http://schemas.microsoft.com/office/word/2020/wordml/sdtdatahash" xmlns:w16se="http://schemas.microsoft.com/office/word/2015/wordml/symex" xmlns:wpg="http://schemas.microsoft.com/office/word/2010/wordprocessingGroup" xmlns:wpi="http://schemas.microsoft.com/office/word/2010/wordprocessingInk" xmlns:wne="http://schemas.microsoft.com/office/word/2006/wordml" xmlns:wps="http://schemas.microsoft.com/office/word/2010/wordprocessingShape" mc:Ignorable="w14 w15 w16se w16cid w16 w16cex w16sdtdh wp14">
   <w:body>
+    <w:p>
+      <w:pPr>
+        <w:tabs>
+          <w:tab w:val="center" w:pos="4677"/>
+          <w:tab w:val="right" w:pos="9355"/>
+        </w:tabs>
+        <w:spacing w:after="0" w:line="240" w:lineRule="auto"/>
+        <w:ind w:left="142"/>
+        <w:jc w:val="both"/>
+        <w:rPr>
+          <w:rFonts w:ascii="Calibri" w:eastAsia="MS Mincho" w:hAnsi="Calibri" w:cs="Calibri"/>
+          <w:b/>
+          <w:noProof/>
+          <w:sz w:val="24"/>
+          <w:szCs w:val="24"/>
+          <w:lang w:eastAsia="ru-RU"/>
+        </w:rPr>
+      </w:pPr>
+      <w:r>
+        <w:rPr>
+          <w:rFonts w:ascii="Times New Roman" w:eastAsia="MS Mincho" w:hAnsi="Times New Roman" w:cs="Times New Roman"/>
+          <w:noProof/>
+          <w:sz w:val="24"/>
+          <w:szCs w:val="24"/>
+          <w:lang w:eastAsia="ru-RU"/>
+        </w:rPr>
+        <w:drawing>
+          <wp:inline distT="0" distB="0" distL="0" distR="0" wp14:anchorId="3443E143" wp14:editId="2B259E68">
+            <wp:extent cx="6124575" cy="504825"/>
+            <wp:effectExtent l="0" t="0" r="9525" b="9525"/>
+            <wp:docPr id="2" name="Рисунок 2"/>
+            <wp:cNvGraphicFramePr>
+              <a:graphicFrameLocks xmlns:a="http://schemas.openxmlformats.org/drawingml/2006/main" noChangeAspect="1"/>
+            </wp:cNvGraphicFramePr>
+            <a:graphic xmlns:a="http://schemas.openxmlformats.org/drawingml/2006/main">
+              <a:graphicData uri="http://schemas.openxmlformats.org/drawingml/2006/picture">
+                <pic:pic xmlns:pic="http://schemas.openxmlformats.org/drawingml/2006/picture">
+                  <pic:nvPicPr>
+                    <pic:cNvPr id="0" name="Рисунок 10"/>
+                    <pic:cNvPicPr>
+                      <a:picLocks noChangeAspect="1" noChangeArrowheads="1"/>
+                    </pic:cNvPicPr>
+                  </pic:nvPicPr>
+                  <pic:blipFill>
+                    <a:blip r:embed="rId4" cstate="print">
+                      <a:extLst>
+                        <a:ext uri="{28A0092B-C50C-407E-A947-70E740481C1C}">
+                          <a14:useLocalDpi xmlns:a14="http://schemas.microsoft.com/office/drawing/2010/main" val="0"/>
+                        </a:ext>
+                      </a:extLst>
+                    </a:blip>
+                    <a:srcRect/>
+                    <a:stretch>
+                      <a:fillRect/>
+                    </a:stretch>
+                  </pic:blipFill>
+                  <pic:spPr bwMode="auto">
+                    <a:xfrm>
+                      <a:off x="0" y="0"/>
+                      <a:ext cx="6124575" cy="504825"/>
+                    </a:xfrm>
+                    <a:prstGeom prst="rect">
+                      <a:avLst/>
+                    </a:prstGeom>
+                    <a:noFill/>
+                    <a:ln>
+                      <a:noFill/>
+                    </a:ln>
+                  </pic:spPr>
+                </pic:pic>
+              </a:graphicData>
+            </a:graphic>
+          </wp:inline>
+        </w:drawing>
+      </w:r>
+    </w:p>
+    <w:p>
+      <w:pPr>
+        <w:tabs>
+          <w:tab w:val="center" w:pos="4677"/>
+          <w:tab w:val="right" w:pos="9355"/>
+        </w:tabs>
+        <w:spacing w:after="0" w:line="240" w:lineRule="auto"/>
+        <w:jc w:val="center"/>
+        <w:rPr>
+          <w:rFonts w:ascii="Calibri" w:eastAsia="MS Mincho" w:hAnsi="Calibri" w:cs="Calibri"/>
+          <w:b/>
+          <w:noProof/>
+          <w:sz w:val="24"/>
+          <w:szCs w:val="24"/>
+          <w:lang w:eastAsia="ru-RU"/>
+        </w:rPr>
+      </w:pPr>
+      <w:r>
+        <w:rPr>
+          <w:rFonts w:ascii="Calibri" w:eastAsia="MS Mincho" w:hAnsi="Calibri" w:cs="Calibri"/>
+          <w:b/>
+          <w:noProof/>
+          <w:sz w:val="24"/>
+          <w:szCs w:val="24"/>
+          <w:lang w:eastAsia="ru-RU"/>
+        </w:rPr>
+        <w:t>Общество с ограниченной ответственностью</w:t>
+      </w:r>
+    </w:p>
+    <w:p>
+      <w:pPr>
+        <w:tabs>
+          <w:tab w:val="center" w:pos="4677"/>
+          <w:tab w:val="right" w:pos="9355"/>
+        </w:tabs>
+        <w:spacing w:after="0" w:line="240" w:lineRule="auto"/>
+        <w:jc w:val="center"/>
+        <w:rPr>
+          <w:rFonts w:ascii="Calibri" w:eastAsia="MS Mincho" w:hAnsi="Calibri" w:cs="Calibri"/>
+          <w:b/>
+          <w:noProof/>
+          <w:sz w:val="24"/>
+          <w:szCs w:val="24"/>
+          <w:lang w:eastAsia="ru-RU"/>
+        </w:rPr>
+      </w:pPr>
+      <w:r>
+        <w:rPr>
+          <w:rFonts w:ascii="Calibri" w:eastAsia="MS Mincho" w:hAnsi="Calibri" w:cs="Calibri"/>
+          <w:b/>
+          <w:noProof/>
+          <w:sz w:val="24"/>
+          <w:szCs w:val="24"/>
+          <w:lang w:eastAsia="ru-RU"/>
+        </w:rPr>
+        <w:t>«Специализированная строительная компания «Газрегион»</w:t>
+      </w:r>
+    </w:p>
+    <w:p>
+      <w:pPr>
+        <w:tabs>
+          <w:tab w:val="center" w:pos="4677"/>
+          <w:tab w:val="right" w:pos="9355"/>
+        </w:tabs>
+        <w:spacing w:after="0" w:line="240" w:lineRule="auto"/>
+        <w:jc w:val="center"/>
+        <w:rPr>
+          <w:rFonts w:ascii="Calibri" w:eastAsia="MS Mincho" w:hAnsi="Calibri" w:cs="Calibri"/>
+          <w:b/>
+          <w:noProof/>
+          <w:sz w:val="24"/>
+          <w:szCs w:val="24"/>
+          <w:lang w:eastAsia="ru-RU"/>
+        </w:rPr>
+      </w:pPr>
+      <w:r>
+        <w:rPr>
+          <w:rFonts w:ascii="Calibri" w:eastAsia="MS Mincho" w:hAnsi="Calibri" w:cs="Calibri"/>
+          <w:b/>
+          <w:noProof/>
+          <w:sz w:val="24"/>
+          <w:szCs w:val="24"/>
+          <w:lang w:eastAsia="ru-RU"/>
+        </w:rPr>
+        <w:t>(ООО «ССК «Газрегион»)</w:t>
+      </w:r>
+    </w:p>
     <w:p>
       <w:pPr>
         <w:tabs>

</xml_diff>

<commit_message>
add medclinic to template
</commit_message>
<xml_diff>
--- a/storage/template/template.docx
+++ b/storage/template/template.docx
@@ -412,136 +412,312 @@
           <w:szCs w:val="26"/>
           <w:lang w:eastAsia="ja-JP"/>
         </w:rPr>
-        <w:t xml:space="preserve">в _______________________________________________________________________ </w:t>
+        <w:t xml:space="preserve">в </w:t>
       </w:r>
     </w:p>
+    <w:tbl>
+      <w:tblPr>
+        <w:tblStyle w:val="a3"/>
+        <w:tblW w:w="0" w:type="auto"/>
+        <w:tblBorders>
+          <w:top w:val="none" w:sz="0" w:space="0" w:color="auto"/>
+          <w:left w:val="none" w:sz="0" w:space="0" w:color="auto"/>
+          <w:bottom w:val="none" w:sz="0" w:space="0" w:color="auto"/>
+          <w:right w:val="none" w:sz="0" w:space="0" w:color="auto"/>
+          <w:insideH w:val="none" w:sz="0" w:space="0" w:color="auto"/>
+          <w:insideV w:val="none" w:sz="0" w:space="0" w:color="auto"/>
+        </w:tblBorders>
+        <w:tblLook w:val="04A0" w:firstRow="1" w:lastRow="0" w:firstColumn="1" w:lastColumn="0" w:noHBand="0" w:noVBand="1"/>
+      </w:tblPr>
+      <w:tblGrid>
+        <w:gridCol w:w="9345"/>
+      </w:tblGrid>
+      <w:tr>
+        <w:tc>
+          <w:tcPr>
+            <w:tcW w:w="9345" w:type="dxa"/>
+            <w:tcBorders>
+              <w:bottom w:val="single" w:sz="4" w:space="0" w:color="auto"/>
+            </w:tcBorders>
+          </w:tcPr>
+          <w:p>
+            <w:pPr>
+              <w:jc w:val="both"/>
+              <w:rPr>
+                <w:rFonts w:ascii="Times New Roman" w:eastAsia="MS Mincho" w:hAnsi="Times New Roman" w:cs="Times New Roman"/>
+                <w:bCs/>
+                <w:sz w:val="24"/>
+                <w:szCs w:val="24"/>
+                <w:lang w:val="en-US" w:eastAsia="ja-JP"/>
+              </w:rPr>
+            </w:pPr>
+            <w:r>
+              <w:rPr>
+                <w:rFonts w:ascii="Times New Roman" w:eastAsia="MS Mincho" w:hAnsi="Times New Roman" w:cs="Times New Roman"/>
+                <w:bCs/>
+                <w:sz w:val="24"/>
+                <w:szCs w:val="24"/>
+                <w:lang w:val="en-US" w:eastAsia="ja-JP"/>
+              </w:rPr>
+              <w:t>${</w:t>
+            </w:r>
+            <w:proofErr w:type="spellStart"/>
+            <w:r>
+              <w:rPr>
+                <w:rFonts w:ascii="Times New Roman" w:eastAsia="MS Mincho" w:hAnsi="Times New Roman" w:cs="Times New Roman"/>
+                <w:bCs/>
+                <w:sz w:val="24"/>
+                <w:szCs w:val="24"/>
+                <w:lang w:val="en-US" w:eastAsia="ja-JP"/>
+              </w:rPr>
+              <w:t>clinicName</w:t>
+            </w:r>
+            <w:proofErr w:type="spellEnd"/>
+            <w:r>
+              <w:rPr>
+                <w:rFonts w:ascii="Times New Roman" w:eastAsia="MS Mincho" w:hAnsi="Times New Roman" w:cs="Times New Roman"/>
+                <w:bCs/>
+                <w:sz w:val="24"/>
+                <w:szCs w:val="24"/>
+                <w:lang w:val="en-US" w:eastAsia="ja-JP"/>
+              </w:rPr>
+              <w:t>}</w:t>
+            </w:r>
+            <w:r>
+              <w:rPr>
+                <w:rFonts w:ascii="Times New Roman" w:eastAsia="MS Mincho" w:hAnsi="Times New Roman" w:cs="Times New Roman"/>
+                <w:bCs/>
+                <w:sz w:val="24"/>
+                <w:szCs w:val="24"/>
+                <w:lang w:val="en-US" w:eastAsia="ja-JP"/>
+              </w:rPr>
+              <w:t xml:space="preserve"> </w:t>
+            </w:r>
+            <w:r>
+              <w:rPr>
+                <w:rFonts w:ascii="Times New Roman" w:eastAsia="MS Mincho" w:hAnsi="Times New Roman" w:cs="Times New Roman"/>
+                <w:bCs/>
+                <w:sz w:val="24"/>
+                <w:szCs w:val="24"/>
+                <w:lang w:val="en-US" w:eastAsia="ja-JP"/>
+              </w:rPr>
+              <w:t>${</w:t>
+            </w:r>
+            <w:proofErr w:type="spellStart"/>
+            <w:r>
+              <w:rPr>
+                <w:rFonts w:ascii="Times New Roman" w:eastAsia="MS Mincho" w:hAnsi="Times New Roman" w:cs="Times New Roman"/>
+                <w:bCs/>
+                <w:sz w:val="24"/>
+                <w:szCs w:val="24"/>
+                <w:lang w:val="en-US" w:eastAsia="ja-JP"/>
+              </w:rPr>
+              <w:t>clinicAddress</w:t>
+            </w:r>
+            <w:proofErr w:type="spellEnd"/>
+            <w:r>
+              <w:rPr>
+                <w:rFonts w:ascii="Times New Roman" w:eastAsia="MS Mincho" w:hAnsi="Times New Roman" w:cs="Times New Roman"/>
+                <w:bCs/>
+                <w:sz w:val="24"/>
+                <w:szCs w:val="24"/>
+                <w:lang w:val="en-US" w:eastAsia="ja-JP"/>
+              </w:rPr>
+              <w:t>}</w:t>
+            </w:r>
+          </w:p>
+        </w:tc>
+      </w:tr>
+      <w:tr>
+        <w:tc>
+          <w:tcPr>
+            <w:tcW w:w="9345" w:type="dxa"/>
+            <w:tcBorders>
+              <w:bottom w:val="single" w:sz="4" w:space="0" w:color="auto"/>
+            </w:tcBorders>
+          </w:tcPr>
+          <w:p>
+            <w:pPr>
+              <w:jc w:val="both"/>
+              <w:rPr>
+                <w:rFonts w:ascii="Times New Roman" w:eastAsia="MS Mincho" w:hAnsi="Times New Roman" w:cs="Times New Roman"/>
+                <w:bCs/>
+                <w:sz w:val="24"/>
+                <w:szCs w:val="24"/>
+                <w:lang w:val="en-US" w:eastAsia="ja-JP"/>
+              </w:rPr>
+            </w:pPr>
+            <w:r>
+              <w:rPr>
+                <w:rFonts w:ascii="Times New Roman" w:eastAsia="MS Mincho" w:hAnsi="Times New Roman" w:cs="Times New Roman"/>
+                <w:bCs/>
+                <w:sz w:val="24"/>
+                <w:szCs w:val="24"/>
+                <w:lang w:val="en-US" w:eastAsia="ja-JP"/>
+              </w:rPr>
+              <w:t>${</w:t>
+            </w:r>
+            <w:proofErr w:type="spellStart"/>
+            <w:r>
+              <w:rPr>
+                <w:rFonts w:ascii="Times New Roman" w:eastAsia="MS Mincho" w:hAnsi="Times New Roman" w:cs="Times New Roman"/>
+                <w:bCs/>
+                <w:sz w:val="24"/>
+                <w:szCs w:val="24"/>
+                <w:lang w:val="en-US" w:eastAsia="ja-JP"/>
+              </w:rPr>
+              <w:t>clinicOgrn</w:t>
+            </w:r>
+            <w:proofErr w:type="spellEnd"/>
+            <w:r>
+              <w:rPr>
+                <w:rFonts w:ascii="Times New Roman" w:eastAsia="MS Mincho" w:hAnsi="Times New Roman" w:cs="Times New Roman"/>
+                <w:bCs/>
+                <w:sz w:val="24"/>
+                <w:szCs w:val="24"/>
+                <w:lang w:val="en-US" w:eastAsia="ja-JP"/>
+              </w:rPr>
+              <w:t>}</w:t>
+            </w:r>
+            <w:r>
+              <w:rPr>
+                <w:rFonts w:ascii="Times New Roman" w:eastAsia="MS Mincho" w:hAnsi="Times New Roman" w:cs="Times New Roman"/>
+                <w:bCs/>
+                <w:sz w:val="24"/>
+                <w:szCs w:val="24"/>
+                <w:lang w:val="en-US" w:eastAsia="ja-JP"/>
+              </w:rPr>
+              <w:t xml:space="preserve"> ${</w:t>
+            </w:r>
+            <w:proofErr w:type="spellStart"/>
+            <w:r>
+              <w:rPr>
+                <w:rFonts w:ascii="Times New Roman" w:eastAsia="MS Mincho" w:hAnsi="Times New Roman" w:cs="Times New Roman"/>
+                <w:bCs/>
+                <w:sz w:val="24"/>
+                <w:szCs w:val="24"/>
+                <w:lang w:val="en-US" w:eastAsia="ja-JP"/>
+              </w:rPr>
+              <w:t>clinicEmail</w:t>
+            </w:r>
+            <w:proofErr w:type="spellEnd"/>
+            <w:r>
+              <w:rPr>
+                <w:rFonts w:ascii="Times New Roman" w:eastAsia="MS Mincho" w:hAnsi="Times New Roman" w:cs="Times New Roman"/>
+                <w:bCs/>
+                <w:sz w:val="24"/>
+                <w:szCs w:val="24"/>
+                <w:lang w:val="en-US" w:eastAsia="ja-JP"/>
+              </w:rPr>
+              <w:t>} ${</w:t>
+            </w:r>
+            <w:proofErr w:type="spellStart"/>
+            <w:r>
+              <w:rPr>
+                <w:rFonts w:ascii="Times New Roman" w:eastAsia="MS Mincho" w:hAnsi="Times New Roman" w:cs="Times New Roman"/>
+                <w:bCs/>
+                <w:sz w:val="24"/>
+                <w:szCs w:val="24"/>
+                <w:lang w:val="en-US" w:eastAsia="ja-JP"/>
+              </w:rPr>
+              <w:t>clinicPhone</w:t>
+            </w:r>
+            <w:proofErr w:type="spellEnd"/>
+            <w:r>
+              <w:rPr>
+                <w:rFonts w:ascii="Times New Roman" w:eastAsia="MS Mincho" w:hAnsi="Times New Roman" w:cs="Times New Roman"/>
+                <w:bCs/>
+                <w:sz w:val="24"/>
+                <w:szCs w:val="24"/>
+                <w:lang w:val="en-US" w:eastAsia="ja-JP"/>
+              </w:rPr>
+              <w:t>}</w:t>
+            </w:r>
+          </w:p>
+        </w:tc>
+      </w:tr>
+      <w:tr>
+        <w:tc>
+          <w:tcPr>
+            <w:tcW w:w="9345" w:type="dxa"/>
+            <w:tcBorders>
+              <w:top w:val="single" w:sz="4" w:space="0" w:color="auto"/>
+            </w:tcBorders>
+          </w:tcPr>
+          <w:p>
+            <w:pPr>
+              <w:jc w:val="center"/>
+              <w:rPr>
+                <w:rFonts w:ascii="Times New Roman" w:eastAsia="MS Mincho" w:hAnsi="Times New Roman" w:cs="Times New Roman"/>
+                <w:b/>
+                <w:sz w:val="26"/>
+                <w:szCs w:val="26"/>
+                <w:lang w:eastAsia="ja-JP"/>
+              </w:rPr>
+            </w:pPr>
+            <w:r>
+              <w:rPr>
+                <w:rFonts w:ascii="Times New Roman" w:eastAsia="MS Mincho" w:hAnsi="Times New Roman" w:cs="Times New Roman"/>
+                <w:b/>
+                <w:sz w:val="20"/>
+                <w:szCs w:val="20"/>
+                <w:vertAlign w:val="superscript"/>
+                <w:lang w:eastAsia="ja-JP"/>
+              </w:rPr>
+              <w:t>(наименование медицинской организации, фактический адрес ее местонахождения и код по ОГРН, электронная почта, контактный телефон)</w:t>
+            </w:r>
+            <w:r>
+              <w:rPr>
+                <w:rFonts w:ascii="Times New Roman" w:eastAsia="MS Mincho" w:hAnsi="Times New Roman" w:cs="Times New Roman"/>
+                <w:b/>
+                <w:sz w:val="26"/>
+                <w:szCs w:val="26"/>
+                <w:lang w:eastAsia="ja-JP"/>
+              </w:rPr>
+              <w:t xml:space="preserve"> </w:t>
+            </w:r>
+          </w:p>
+        </w:tc>
+      </w:tr>
+    </w:tbl>
     <w:p>
       <w:pPr>
         <w:spacing w:after="0" w:line="240" w:lineRule="auto"/>
-        <w:jc w:val="center"/>
-        <w:rPr>
-          <w:rFonts w:ascii="Times New Roman" w:eastAsia="MS Mincho" w:hAnsi="Times New Roman" w:cs="Times New Roman"/>
-          <w:b/>
+        <w:jc w:val="both"/>
+        <w:rPr>
+          <w:rFonts w:ascii="Times New Roman" w:eastAsia="MS Mincho" w:hAnsi="Times New Roman" w:cs="Times New Roman"/>
+          <w:sz w:val="18"/>
+          <w:szCs w:val="18"/>
+          <w:lang w:eastAsia="ja-JP"/>
+        </w:rPr>
+      </w:pPr>
+      <w:r>
+        <w:rPr>
+          <w:rFonts w:ascii="Times New Roman" w:eastAsia="MS Mincho" w:hAnsi="Times New Roman" w:cs="Times New Roman"/>
           <w:sz w:val="26"/>
           <w:szCs w:val="26"/>
           <w:lang w:eastAsia="ja-JP"/>
         </w:rPr>
-      </w:pPr>
-      <w:r>
-        <w:rPr>
-          <w:rFonts w:ascii="Times New Roman" w:eastAsia="MS Mincho" w:hAnsi="Times New Roman" w:cs="Times New Roman"/>
-          <w:b/>
-          <w:sz w:val="20"/>
-          <w:szCs w:val="20"/>
-          <w:vertAlign w:val="superscript"/>
-          <w:lang w:eastAsia="ja-JP"/>
-        </w:rPr>
-        <w:t>(наименование медицинской организации, фактический адрес ее местонахождения и код по ОГРН, электронная почта, контактный телефон)</w:t>
-      </w:r>
-      <w:r>
-        <w:rPr>
-          <w:rFonts w:ascii="Times New Roman" w:eastAsia="MS Mincho" w:hAnsi="Times New Roman" w:cs="Times New Roman"/>
-          <w:b/>
+        <w:t>Для прохождения обязательного предварительного (периодического) медицинского осмотра направляется лицо, поступающее на работу (работающее)</w:t>
+      </w:r>
+      <w:r>
+        <w:rPr>
+          <w:rFonts w:ascii="Times New Roman" w:eastAsia="MS Mincho" w:hAnsi="Times New Roman" w:cs="Times New Roman"/>
           <w:sz w:val="26"/>
           <w:szCs w:val="26"/>
           <w:lang w:eastAsia="ja-JP"/>
         </w:rPr>
-        <w:t xml:space="preserve"> </w:t>
-      </w:r>
-    </w:p>
-    <w:p>
-      <w:pPr>
-        <w:spacing w:after="0" w:line="240" w:lineRule="auto"/>
-        <w:jc w:val="center"/>
-        <w:rPr>
-          <w:rFonts w:ascii="Times New Roman" w:eastAsia="MS Mincho" w:hAnsi="Times New Roman" w:cs="Times New Roman"/>
-          <w:b/>
-          <w:sz w:val="26"/>
-          <w:szCs w:val="26"/>
-          <w:lang w:eastAsia="ja-JP"/>
-        </w:rPr>
-      </w:pPr>
-      <w:r>
-        <w:rPr>
-          <w:rFonts w:ascii="Times New Roman" w:eastAsia="MS Mincho" w:hAnsi="Times New Roman" w:cs="Times New Roman"/>
-          <w:b/>
-          <w:sz w:val="26"/>
-          <w:szCs w:val="26"/>
-          <w:lang w:eastAsia="ja-JP"/>
-        </w:rPr>
-        <w:t>_______________________________________________________________________</w:t>
-      </w:r>
-    </w:p>
-    <w:p>
-      <w:pPr>
-        <w:spacing w:after="0" w:line="240" w:lineRule="auto"/>
-        <w:rPr>
-          <w:rFonts w:ascii="Times New Roman" w:eastAsia="MS Mincho" w:hAnsi="Times New Roman" w:cs="Times New Roman"/>
-          <w:sz w:val="26"/>
-          <w:szCs w:val="26"/>
-          <w:lang w:eastAsia="ja-JP"/>
-        </w:rPr>
-      </w:pPr>
-    </w:p>
-    <w:p>
-      <w:pPr>
-        <w:spacing w:after="0" w:line="240" w:lineRule="auto"/>
-        <w:ind w:firstLine="709"/>
-        <w:jc w:val="both"/>
+        <w:br/>
+        <w:t xml:space="preserve">                                                                                                     </w:t>
+      </w:r>
+      <w:r>
         <w:rPr>
           <w:rFonts w:ascii="Times New Roman" w:eastAsia="MS Mincho" w:hAnsi="Times New Roman" w:cs="Times New Roman"/>
           <w:sz w:val="18"/>
           <w:szCs w:val="18"/>
           <w:lang w:eastAsia="ja-JP"/>
         </w:rPr>
-      </w:pPr>
-      <w:r>
-        <w:rPr>
-          <w:rFonts w:ascii="Times New Roman" w:eastAsia="MS Mincho" w:hAnsi="Times New Roman" w:cs="Times New Roman"/>
-          <w:sz w:val="26"/>
-          <w:szCs w:val="26"/>
-          <w:lang w:eastAsia="ja-JP"/>
-        </w:rPr>
-        <w:t>Для прохождения обязательного предварительного (периодического) медицинского осмотра направляется лицо, поступающее на работу (работающее)</w:t>
-      </w:r>
-      <w:r>
-        <w:rPr>
-          <w:rFonts w:ascii="Times New Roman" w:eastAsia="MS Mincho" w:hAnsi="Times New Roman" w:cs="Times New Roman"/>
-          <w:sz w:val="26"/>
-          <w:szCs w:val="26"/>
-          <w:lang w:eastAsia="ja-JP"/>
-        </w:rPr>
-        <w:br/>
-        <w:t xml:space="preserve">                                                                                                  </w:t>
-      </w:r>
-      <w:proofErr w:type="gramStart"/>
-      <w:r>
-        <w:rPr>
-          <w:rFonts w:ascii="Times New Roman" w:eastAsia="MS Mincho" w:hAnsi="Times New Roman" w:cs="Times New Roman"/>
-          <w:sz w:val="26"/>
-          <w:szCs w:val="26"/>
-          <w:lang w:eastAsia="ja-JP"/>
-        </w:rPr>
-        <w:t xml:space="preserve">   </w:t>
-      </w:r>
-      <w:r>
-        <w:rPr>
-          <w:rFonts w:ascii="Times New Roman" w:eastAsia="MS Mincho" w:hAnsi="Times New Roman" w:cs="Times New Roman"/>
-          <w:sz w:val="18"/>
-          <w:szCs w:val="18"/>
-          <w:lang w:eastAsia="ja-JP"/>
-        </w:rPr>
-        <w:t>(</w:t>
-      </w:r>
-      <w:proofErr w:type="gramEnd"/>
-      <w:r>
-        <w:rPr>
-          <w:rFonts w:ascii="Times New Roman" w:eastAsia="MS Mincho" w:hAnsi="Times New Roman" w:cs="Times New Roman"/>
-          <w:sz w:val="18"/>
-          <w:szCs w:val="18"/>
-          <w:lang w:eastAsia="ja-JP"/>
-        </w:rPr>
-        <w:t xml:space="preserve">нужное подчеркнуть) </w:t>
+        <w:t xml:space="preserve">(нужное подчеркнуть) </w:t>
       </w:r>
     </w:p>
     <w:p>

</xml_diff>